<commit_message>
User stories: DeleteProduct, EditProduct, RequestReservation, ReservationRequestPage
</commit_message>
<xml_diff>
--- a/user-stories/UserStory_CreateProduct.docx
+++ b/user-stories/UserStory_CreateProduct.docx
@@ -25,7 +25,7 @@
         <w:rPr>
           <w:lang w:val="en-GB"/>
         </w:rPr>
-        <w:t>meal</w:t>
+        <w:t>product</w:t>
       </w:r>
     </w:p>
     <w:p>
@@ -146,8 +146,16 @@
         <w:rPr>
           <w:lang w:val="en-GB"/>
         </w:rPr>
-        <w:t xml:space="preserve"> we offer at the cafetaria</w:t>
-      </w:r>
+        <w:t xml:space="preserve"> we offer at the </w:t>
+      </w:r>
+      <w:proofErr w:type="spellStart"/>
+      <w:r>
+        <w:rPr>
+          <w:lang w:val="en-GB"/>
+        </w:rPr>
+        <w:t>cafetaria</w:t>
+      </w:r>
+      <w:proofErr w:type="spellEnd"/>
     </w:p>
     <w:p>
       <w:pPr>
@@ -410,13 +418,7 @@
         <w:rPr>
           <w:lang w:val="en-GB"/>
         </w:rPr>
-        <w:t xml:space="preserve">Dessert: </w:t>
-      </w:r>
-      <w:r>
-        <w:rPr>
-          <w:lang w:val="en-GB"/>
-        </w:rPr>
-        <w:t>at the moment soup has no extra fields</w:t>
+        <w:t>Dessert: at the moment soup has no extra fields</w:t>
       </w:r>
     </w:p>
     <w:p>
@@ -2261,9 +2263,12 @@
 </file>
 
 <file path=customXml/item1.xml><?xml version="1.0" encoding="utf-8"?>
-<p:properties xmlns:p="http://schemas.microsoft.com/office/2006/metadata/properties" xmlns:xsi="http://www.w3.org/2001/XMLSchema-instance" xmlns:pc="http://schemas.microsoft.com/office/infopath/2007/PartnerControls">
-  <documentManagement/>
-</p:properties>
+<?mso-contentType ?>
+<FormTemplates xmlns="http://schemas.microsoft.com/sharepoint/v3/contenttype/forms">
+  <Display>DocumentLibraryForm</Display>
+  <Edit>DocumentLibraryForm</Edit>
+  <New>DocumentLibraryForm</New>
+</FormTemplates>
 </file>
 
 <file path=customXml/item2.xml><?xml version="1.0" encoding="utf-8"?>
@@ -2451,19 +2456,15 @@
 </file>
 
 <file path=customXml/item3.xml><?xml version="1.0" encoding="utf-8"?>
-<?mso-contentType ?>
-<FormTemplates xmlns="http://schemas.microsoft.com/sharepoint/v3/contenttype/forms">
-  <Display>DocumentLibraryForm</Display>
-  <Edit>DocumentLibraryForm</Edit>
-  <New>DocumentLibraryForm</New>
-</FormTemplates>
+<p:properties xmlns:p="http://schemas.microsoft.com/office/2006/metadata/properties" xmlns:xsi="http://www.w3.org/2001/XMLSchema-instance" xmlns:pc="http://schemas.microsoft.com/office/infopath/2007/PartnerControls">
+  <documentManagement/>
+</p:properties>
 </file>
 
 <file path=customXml/itemProps1.xml><?xml version="1.0" encoding="utf-8"?>
-<ds:datastoreItem xmlns:ds="http://schemas.openxmlformats.org/officeDocument/2006/customXml" ds:itemID="{25603462-6237-4597-B3A2-F48F72E95F3B}">
+<ds:datastoreItem xmlns:ds="http://schemas.openxmlformats.org/officeDocument/2006/customXml" ds:itemID="{DFEBD213-F9FB-440B-891A-4AB9AA0A56B9}">
   <ds:schemaRefs>
-    <ds:schemaRef ds:uri="http://schemas.microsoft.com/office/2006/metadata/properties"/>
-    <ds:schemaRef ds:uri="http://schemas.microsoft.com/office/infopath/2007/PartnerControls"/>
+    <ds:schemaRef ds:uri="http://schemas.microsoft.com/sharepoint/v3/contenttype/forms"/>
   </ds:schemaRefs>
 </ds:datastoreItem>
 </file>
@@ -2487,9 +2488,10 @@
 </file>
 
 <file path=customXml/itemProps3.xml><?xml version="1.0" encoding="utf-8"?>
-<ds:datastoreItem xmlns:ds="http://schemas.openxmlformats.org/officeDocument/2006/customXml" ds:itemID="{DFEBD213-F9FB-440B-891A-4AB9AA0A56B9}">
+<ds:datastoreItem xmlns:ds="http://schemas.openxmlformats.org/officeDocument/2006/customXml" ds:itemID="{25603462-6237-4597-B3A2-F48F72E95F3B}">
   <ds:schemaRefs>
-    <ds:schemaRef ds:uri="http://schemas.microsoft.com/sharepoint/v3/contenttype/forms"/>
+    <ds:schemaRef ds:uri="http://schemas.microsoft.com/office/2006/metadata/properties"/>
+    <ds:schemaRef ds:uri="http://schemas.microsoft.com/office/infopath/2007/PartnerControls"/>
   </ds:schemaRefs>
 </ds:datastoreItem>
 </file>
</xml_diff>